<commit_message>
Add age class stratification, replicating the model_default from epidemics
</commit_message>
<xml_diff>
--- a/pn_stratify_two_risk_groups/pn_stratify_two_risk_groups.docx
+++ b/pn_stratify_two_risk_groups/pn_stratify_two_risk_groups.docx
@@ -1231,63 +1231,201 @@
       </w:r>
       <w:r>
         <w:rPr>
-          <w:rStyle w:val="NormalTok"/>
-        </w:rPr>
-        <w:t xml:space="preserve">    </w:t>
-      </w:r>
-      <w:r>
-        <w:rPr>
-          <w:rStyle w:val="FunctionTok"/>
-        </w:rPr>
-        <w:t xml:space="preserve">recovery</w:t>
-      </w:r>
-      <w:r>
-        <w:rPr>
-          <w:rStyle w:val="NormalTok"/>
-        </w:rPr>
-        <w:t xml:space="preserve">(H,H) </w:t>
-      </w:r>
+          <w:rStyle w:val="ControlFlowTok"/>
+        </w:rPr>
+        <w:t xml:space="preserve">end</w:t>
+      </w:r>
+      <w:r>
+        <w:br/>
+      </w:r>
+      <w:r>
+        <w:rPr>
+          <w:rStyle w:val="NormalTok"/>
+        </w:rPr>
+        <w:t xml:space="preserve">risk_acst </w:t>
+      </w:r>
+      <w:r>
+        <w:rPr>
+          <w:rStyle w:val="OperatorTok"/>
+        </w:rPr>
+        <w:t xml:space="preserve">=</w:t>
+      </w:r>
+      <w:r>
+        <w:rPr>
+          <w:rStyle w:val="NormalTok"/>
+        </w:rPr>
+        <w:t xml:space="preserve"> </w:t>
+      </w:r>
+      <w:r>
+        <w:rPr>
+          <w:rStyle w:val="FunctionTok"/>
+        </w:rPr>
+        <w:t xml:space="preserve">oapply_typed</w:t>
+      </w:r>
+      <w:r>
+        <w:rPr>
+          <w:rStyle w:val="NormalTok"/>
+        </w:rPr>
+        <w:t xml:space="preserve">(epi_transitions, risk_uwd, [</w:t>
+      </w:r>
+      <w:r>
+        <w:rPr>
+          <w:rStyle w:val="OperatorTok"/>
+        </w:rPr>
+        <w:t xml:space="preserve">:</w:t>
+      </w:r>
+      <w:r>
+        <w:rPr>
+          <w:rStyle w:val="NormalTok"/>
+        </w:rPr>
+        <w:t xml:space="preserve">HH, </w:t>
+      </w:r>
+      <w:r>
+        <w:rPr>
+          <w:rStyle w:val="OperatorTok"/>
+        </w:rPr>
+        <w:t xml:space="preserve">:</w:t>
+      </w:r>
+      <w:r>
+        <w:rPr>
+          <w:rStyle w:val="NormalTok"/>
+        </w:rPr>
+        <w:t xml:space="preserve">HL, </w:t>
+      </w:r>
+      <w:r>
+        <w:rPr>
+          <w:rStyle w:val="OperatorTok"/>
+        </w:rPr>
+        <w:t xml:space="preserve">:</w:t>
+      </w:r>
+      <w:r>
+        <w:rPr>
+          <w:rStyle w:val="NormalTok"/>
+        </w:rPr>
+        <w:t xml:space="preserve">LH, </w:t>
+      </w:r>
+      <w:r>
+        <w:rPr>
+          <w:rStyle w:val="OperatorTok"/>
+        </w:rPr>
+        <w:t xml:space="preserve">:</w:t>
+      </w:r>
+      <w:r>
+        <w:rPr>
+          <w:rStyle w:val="NormalTok"/>
+        </w:rPr>
+        <w:t xml:space="preserve">LL])</w:t>
+      </w:r>
+    </w:p>
+    <w:p>
+      <w:pPr>
+        <w:pStyle w:val="SourceCode"/>
+      </w:pPr>
+      <w:r>
+        <w:rPr>
+          <w:rStyle w:val="VerbatimChar"/>
+        </w:rPr>
+        <w:t xml:space="preserve">ACSetTransformation((T = FinFunction([1, 1, 1, 1], 4, 2), S = FinFunction([1, 1], 2, 1), I = FinFunction([1, 2, 1, 2, 1, 2, 1, 2], 8, 3), O = FinFunction([1, 2, 1, 2, 1, 2, 1, 2], 8, 3), Name = LooseVarFunction{Symbol, Symbol}(FinDomFunction(Union{AttrVar, Symbol}[], FinSet(0), TypeSet(Union{AttrVar, Symbol})), SetFunction(#10, TypeSet(Symbol), TypeSet(Symbol)), FinSet(0))), LabelledPetriNet {T:4, S:2, I:8, O:8, Name:0}, LabelledPetriNet {T:2, S:1, I:3, O:3, Name:0})</w:t>
+      </w:r>
+    </w:p>
+    <w:p>
+      <w:pPr>
+        <w:pStyle w:val="FirstParagraph"/>
+      </w:pPr>
+      <w:r>
+        <w:t xml:space="preserve">We create a stratified model by using a typed product between the SIR model and the risk model, to generate an</w:t>
+      </w:r>
+      <w:r>
+        <w:t xml:space="preserve"> </w:t>
+      </w:r>
+      <w:r>
+        <w:rPr>
+          <w:rStyle w:val="VerbatimChar"/>
+        </w:rPr>
+        <w:t xml:space="preserve">ACSetTransformation</w:t>
+      </w:r>
+      <w:r>
+        <w:t xml:space="preserve">, from which we subsequently extract a labelled Petri net.</w:t>
+      </w:r>
+    </w:p>
+    <w:p>
+      <w:pPr>
+        <w:pStyle w:val="SourceCode"/>
+      </w:pPr>
       <w:r>
         <w:rPr>
           <w:rStyle w:val="CommentTok"/>
         </w:rPr>
-        <w:t xml:space="preserve"># H recovery</w:t>
-      </w:r>
-      <w:r>
-        <w:br/>
-      </w:r>
-      <w:r>
-        <w:rPr>
-          <w:rStyle w:val="NormalTok"/>
-        </w:rPr>
-        <w:t xml:space="preserve">    </w:t>
-      </w:r>
-      <w:r>
-        <w:rPr>
-          <w:rStyle w:val="FunctionTok"/>
-        </w:rPr>
-        <w:t xml:space="preserve">recovery</w:t>
-      </w:r>
-      <w:r>
-        <w:rPr>
-          <w:rStyle w:val="NormalTok"/>
-        </w:rPr>
-        <w:t xml:space="preserve">(L,L) </w:t>
-      </w:r>
-      <w:r>
-        <w:rPr>
-          <w:rStyle w:val="CommentTok"/>
-        </w:rPr>
-        <w:t xml:space="preserve"># L recovery</w:t>
-      </w:r>
-      <w:r>
-        <w:br/>
-      </w:r>
-      <w:r>
-        <w:rPr>
-          <w:rStyle w:val="ControlFlowTok"/>
-        </w:rPr>
-        <w:t xml:space="preserve">end</w:t>
+        <w:t xml:space="preserve">## Add recovery within groups</w:t>
+      </w:r>
+      <w:r>
+        <w:br/>
+      </w:r>
+      <w:r>
+        <w:rPr>
+          <w:rStyle w:val="NormalTok"/>
+        </w:rPr>
+        <w:t xml:space="preserve">new_tnames </w:t>
+      </w:r>
+      <w:r>
+        <w:rPr>
+          <w:rStyle w:val="OperatorTok"/>
+        </w:rPr>
+        <w:t xml:space="preserve">=</w:t>
+      </w:r>
+      <w:r>
+        <w:rPr>
+          <w:rStyle w:val="NormalTok"/>
+        </w:rPr>
+        <w:t xml:space="preserve"> [</w:t>
+      </w:r>
+      <w:r>
+        <w:rPr>
+          <w:rStyle w:val="FunctionTok"/>
+        </w:rPr>
+        <w:t xml:space="preserve">dom</w:t>
+      </w:r>
+      <w:r>
+        <w:rPr>
+          <w:rStyle w:val="NormalTok"/>
+        </w:rPr>
+        <w:t xml:space="preserve">(risk_acst)[</w:t>
+      </w:r>
+      <w:r>
+        <w:rPr>
+          <w:rStyle w:val="OperatorTok"/>
+        </w:rPr>
+        <w:t xml:space="preserve">:</w:t>
+      </w:r>
+      <w:r>
+        <w:rPr>
+          <w:rStyle w:val="NormalTok"/>
+        </w:rPr>
+        <w:t xml:space="preserve">tname]; </w:t>
+      </w:r>
+      <w:r>
+        <w:rPr>
+          <w:rStyle w:val="FunctionTok"/>
+        </w:rPr>
+        <w:t xml:space="preserve">dom</w:t>
+      </w:r>
+      <w:r>
+        <w:rPr>
+          <w:rStyle w:val="NormalTok"/>
+        </w:rPr>
+        <w:t xml:space="preserve">(risk_acst)[</w:t>
+      </w:r>
+      <w:r>
+        <w:rPr>
+          <w:rStyle w:val="OperatorTok"/>
+        </w:rPr>
+        <w:t xml:space="preserve">:</w:t>
+      </w:r>
+      <w:r>
+        <w:rPr>
+          <w:rStyle w:val="NormalTok"/>
+        </w:rPr>
+        <w:t xml:space="preserve">sname]]</w:t>
       </w:r>
       <w:r>
         <w:br/>
@@ -1314,13 +1452,25 @@
         <w:rPr>
           <w:rStyle w:val="FunctionTok"/>
         </w:rPr>
-        <w:t xml:space="preserve">oapply_typed</w:t>
-      </w:r>
-      <w:r>
-        <w:rPr>
-          <w:rStyle w:val="NormalTok"/>
-        </w:rPr>
-        <w:t xml:space="preserve">(epi_transitions, risk_uwd, [</w:t>
+        <w:t xml:space="preserve">add_reflexives</w:t>
+      </w:r>
+      <w:r>
+        <w:rPr>
+          <w:rStyle w:val="NormalTok"/>
+        </w:rPr>
+        <w:t xml:space="preserve">(risk_acst, </w:t>
+      </w:r>
+      <w:r>
+        <w:rPr>
+          <w:rStyle w:val="FunctionTok"/>
+        </w:rPr>
+        <w:t xml:space="preserve">repeat</w:t>
+      </w:r>
+      <w:r>
+        <w:rPr>
+          <w:rStyle w:val="NormalTok"/>
+        </w:rPr>
+        <w:t xml:space="preserve">([[</w:t>
       </w:r>
       <w:r>
         <w:rPr>
@@ -1332,7 +1482,34 @@
         <w:rPr>
           <w:rStyle w:val="NormalTok"/>
         </w:rPr>
-        <w:t xml:space="preserve">HH, </w:t>
+        <w:t xml:space="preserve">recovery]], </w:t>
+      </w:r>
+      <w:r>
+        <w:rPr>
+          <w:rStyle w:val="FloatTok"/>
+        </w:rPr>
+        <w:t xml:space="preserve">2</w:t>
+      </w:r>
+      <w:r>
+        <w:rPr>
+          <w:rStyle w:val="NormalTok"/>
+        </w:rPr>
+        <w:t xml:space="preserve">), epi_transitions)</w:t>
+      </w:r>
+      <w:r>
+        <w:br/>
+      </w:r>
+      <w:r>
+        <w:rPr>
+          <w:rStyle w:val="FunctionTok"/>
+        </w:rPr>
+        <w:t xml:space="preserve">dom</w:t>
+      </w:r>
+      <w:r>
+        <w:rPr>
+          <w:rStyle w:val="NormalTok"/>
+        </w:rPr>
+        <w:t xml:space="preserve">(risk_acst)[</w:t>
       </w:r>
       <w:r>
         <w:rPr>
@@ -1344,55 +1521,19 @@
         <w:rPr>
           <w:rStyle w:val="NormalTok"/>
         </w:rPr>
-        <w:t xml:space="preserve">HL, </w:t>
-      </w:r>
-      <w:r>
-        <w:rPr>
-          <w:rStyle w:val="OperatorTok"/>
-        </w:rPr>
-        <w:t xml:space="preserve">:</w:t>
-      </w:r>
-      <w:r>
-        <w:rPr>
-          <w:rStyle w:val="NormalTok"/>
-        </w:rPr>
-        <w:t xml:space="preserve">LH, </w:t>
-      </w:r>
-      <w:r>
-        <w:rPr>
-          <w:rStyle w:val="OperatorTok"/>
-        </w:rPr>
-        <w:t xml:space="preserve">:</w:t>
-      </w:r>
-      <w:r>
-        <w:rPr>
-          <w:rStyle w:val="NormalTok"/>
-        </w:rPr>
-        <w:t xml:space="preserve">LL, </w:t>
-      </w:r>
-      <w:r>
-        <w:rPr>
-          <w:rStyle w:val="OperatorTok"/>
-        </w:rPr>
-        <w:t xml:space="preserve">:</w:t>
-      </w:r>
-      <w:r>
-        <w:rPr>
-          <w:rStyle w:val="NormalTok"/>
-        </w:rPr>
-        <w:t xml:space="preserve">H, </w:t>
-      </w:r>
-      <w:r>
-        <w:rPr>
-          <w:rStyle w:val="OperatorTok"/>
-        </w:rPr>
-        <w:t xml:space="preserve">:</w:t>
-      </w:r>
-      <w:r>
-        <w:rPr>
-          <w:rStyle w:val="NormalTok"/>
-        </w:rPr>
-        <w:t xml:space="preserve">L])</w:t>
+        <w:t xml:space="preserve">tname] </w:t>
+      </w:r>
+      <w:r>
+        <w:rPr>
+          <w:rStyle w:val="OperatorTok"/>
+        </w:rPr>
+        <w:t xml:space="preserve">=</w:t>
+      </w:r>
+      <w:r>
+        <w:rPr>
+          <w:rStyle w:val="NormalTok"/>
+        </w:rPr>
+        <w:t xml:space="preserve"> new_tnames</w:t>
       </w:r>
       <w:r>
         <w:br/>
@@ -1457,7 +1598,7 @@
               <a:graphicData uri="http://schemas.openxmlformats.org/drawingml/2006/picture">
                 <pic:pic>
                   <pic:nvPicPr>
-                    <pic:cNvPr descr="pn_stratify_two_risk_groups_files/figure-docx/cell-5-output-1.svg" id="32" name="Picture"/>
+                    <pic:cNvPr descr="pn_stratify_two_risk_groups_files/figure-docx/cell-6-output-1.svg" id="32" name="Picture"/>
                     <pic:cNvPicPr>
                       <a:picLocks noChangeArrowheads="1" noChangeAspect="1"/>
                     </pic:cNvPicPr>
@@ -1501,26 +1642,6 @@
     </w:p>
     <w:p>
       <w:pPr>
-        <w:pStyle w:val="BodyText"/>
-      </w:pPr>
-      <w:r>
-        <w:t xml:space="preserve">We create a stratified model by using a typed product between the SIR model and the risk model, to generate an</w:t>
-      </w:r>
-      <w:r>
-        <w:t xml:space="preserve"> </w:t>
-      </w:r>
-      <w:r>
-        <w:rPr>
-          <w:rStyle w:val="VerbatimChar"/>
-        </w:rPr>
-        <w:t xml:space="preserve">ACSetTransformation</w:t>
-      </w:r>
-      <w:r>
-        <w:t xml:space="preserve">, from which we subsequently extract a labelled Petri net.</w:t>
-      </w:r>
-    </w:p>
-    <w:p>
-      <w:pPr>
         <w:pStyle w:val="SourceCode"/>
       </w:pPr>
       <w:r>
@@ -1616,7 +1737,7 @@
               <a:graphicData uri="http://schemas.openxmlformats.org/drawingml/2006/picture">
                 <pic:pic>
                   <pic:nvPicPr>
-                    <pic:cNvPr descr="pn_stratify_two_risk_groups_files/figure-docx/cell-6-output-1.svg" id="36" name="Picture"/>
+                    <pic:cNvPr descr="pn_stratify_two_risk_groups_files/figure-docx/cell-7-output-1.svg" id="36" name="Picture"/>
                     <pic:cNvPicPr>
                       <a:picLocks noChangeArrowheads="1" noChangeAspect="1"/>
                     </pic:cNvPicPr>
@@ -1874,7 +1995,7 @@
               <a:graphicData uri="http://schemas.openxmlformats.org/drawingml/2006/picture">
                 <pic:pic>
                   <pic:nvPicPr>
-                    <pic:cNvPr descr="pn_stratify_two_risk_groups_files/figure-docx/cell-8-output-1.svg" id="40" name="Picture"/>
+                    <pic:cNvPr descr="pn_stratify_two_risk_groups_files/figure-docx/cell-9-output-1.svg" id="40" name="Picture"/>
                     <pic:cNvPicPr>
                       <a:picLocks noChangeArrowheads="1" noChangeAspect="1"/>
                     </pic:cNvPicPr>
@@ -3089,7 +3210,7 @@
               <a:graphicData uri="http://schemas.openxmlformats.org/drawingml/2006/picture">
                 <pic:pic>
                   <pic:nvPicPr>
-                    <pic:cNvPr descr="pn_stratify_two_risk_groups_files/figure-docx/cell-13-output-1.svg" id="46" name="Picture"/>
+                    <pic:cNvPr descr="pn_stratify_two_risk_groups_files/figure-docx/cell-14-output-1.svg" id="46" name="Picture"/>
                     <pic:cNvPicPr>
                       <a:picLocks noChangeArrowheads="1" noChangeAspect="1"/>
                     </pic:cNvPicPr>
@@ -4442,90 +4563,6 @@
       </w:r>
       <w:r>
         <w:rPr>
-          <w:rStyle w:val="CommentTok"/>
-        </w:rPr>
-        <w:t xml:space="preserve">## Add recovery within groups</w:t>
-      </w:r>
-      <w:r>
-        <w:br/>
-      </w:r>
-      <w:r>
-        <w:rPr>
-          <w:rStyle w:val="NormalTok"/>
-        </w:rPr>
-        <w:t xml:space="preserve">    act </w:t>
-      </w:r>
-      <w:r>
-        <w:rPr>
-          <w:rStyle w:val="OperatorTok"/>
-        </w:rPr>
-        <w:t xml:space="preserve">=</w:t>
-      </w:r>
-      <w:r>
-        <w:rPr>
-          <w:rStyle w:val="NormalTok"/>
-        </w:rPr>
-        <w:t xml:space="preserve"> </w:t>
-      </w:r>
-      <w:r>
-        <w:rPr>
-          <w:rStyle w:val="FunctionTok"/>
-        </w:rPr>
-        <w:t xml:space="preserve">add_reflexives</w:t>
-      </w:r>
-      <w:r>
-        <w:rPr>
-          <w:rStyle w:val="NormalTok"/>
-        </w:rPr>
-        <w:t xml:space="preserve">(act, </w:t>
-      </w:r>
-      <w:r>
-        <w:rPr>
-          <w:rStyle w:val="FunctionTok"/>
-        </w:rPr>
-        <w:t xml:space="preserve">repeat</w:t>
-      </w:r>
-      <w:r>
-        <w:rPr>
-          <w:rStyle w:val="NormalTok"/>
-        </w:rPr>
-        <w:t xml:space="preserve">([[</w:t>
-      </w:r>
-      <w:r>
-        <w:rPr>
-          <w:rStyle w:val="OperatorTok"/>
-        </w:rPr>
-        <w:t xml:space="preserve">:</w:t>
-      </w:r>
-      <w:r>
-        <w:rPr>
-          <w:rStyle w:val="NormalTok"/>
-        </w:rPr>
-        <w:t xml:space="preserve">recovery]], </w:t>
-      </w:r>
-      <w:r>
-        <w:rPr>
-          <w:rStyle w:val="FloatTok"/>
-        </w:rPr>
-        <w:t xml:space="preserve">2</w:t>
-      </w:r>
-      <w:r>
-        <w:rPr>
-          <w:rStyle w:val="NormalTok"/>
-        </w:rPr>
-        <w:t xml:space="preserve">), epi_transitions)</w:t>
-      </w:r>
-      <w:r>
-        <w:br/>
-      </w:r>
-      <w:r>
-        <w:rPr>
-          <w:rStyle w:val="NormalTok"/>
-        </w:rPr>
-        <w:t xml:space="preserve">    </w:t>
-      </w:r>
-      <w:r>
-        <w:rPr>
           <w:rStyle w:val="ControlFlowTok"/>
         </w:rPr>
         <w:t xml:space="preserve">return</w:t>
@@ -4616,6 +4653,272 @@
         <w:rPr>
           <w:rStyle w:val="NormalTok"/>
         </w:rPr>
+        <w:t xml:space="preserve">risk_automated_acst_tnames </w:t>
+      </w:r>
+      <w:r>
+        <w:rPr>
+          <w:rStyle w:val="OperatorTok"/>
+        </w:rPr>
+        <w:t xml:space="preserve">=</w:t>
+      </w:r>
+      <w:r>
+        <w:rPr>
+          <w:rStyle w:val="NormalTok"/>
+        </w:rPr>
+        <w:t xml:space="preserve"> </w:t>
+      </w:r>
+      <w:r>
+        <w:rPr>
+          <w:rStyle w:val="FunctionTok"/>
+        </w:rPr>
+        <w:t xml:space="preserve">dom</w:t>
+      </w:r>
+      <w:r>
+        <w:rPr>
+          <w:rStyle w:val="NormalTok"/>
+        </w:rPr>
+        <w:t xml:space="preserve">(risk_automated_acst)[</w:t>
+      </w:r>
+      <w:r>
+        <w:rPr>
+          <w:rStyle w:val="OperatorTok"/>
+        </w:rPr>
+        <w:t xml:space="preserve">:</w:t>
+      </w:r>
+      <w:r>
+        <w:rPr>
+          <w:rStyle w:val="NormalTok"/>
+        </w:rPr>
+        <w:t xml:space="preserve">tname]</w:t>
+      </w:r>
+      <w:r>
+        <w:br/>
+      </w:r>
+      <w:r>
+        <w:rPr>
+          <w:rStyle w:val="NormalTok"/>
+        </w:rPr>
+        <w:t xml:space="preserve">risk_automated_acst_snames </w:t>
+      </w:r>
+      <w:r>
+        <w:rPr>
+          <w:rStyle w:val="OperatorTok"/>
+        </w:rPr>
+        <w:t xml:space="preserve">=</w:t>
+      </w:r>
+      <w:r>
+        <w:rPr>
+          <w:rStyle w:val="NormalTok"/>
+        </w:rPr>
+        <w:t xml:space="preserve"> </w:t>
+      </w:r>
+      <w:r>
+        <w:rPr>
+          <w:rStyle w:val="FunctionTok"/>
+        </w:rPr>
+        <w:t xml:space="preserve">dom</w:t>
+      </w:r>
+      <w:r>
+        <w:rPr>
+          <w:rStyle w:val="NormalTok"/>
+        </w:rPr>
+        <w:t xml:space="preserve">(risk_automated_acst)[</w:t>
+      </w:r>
+      <w:r>
+        <w:rPr>
+          <w:rStyle w:val="OperatorTok"/>
+        </w:rPr>
+        <w:t xml:space="preserve">:</w:t>
+      </w:r>
+      <w:r>
+        <w:rPr>
+          <w:rStyle w:val="NormalTok"/>
+        </w:rPr>
+        <w:t xml:space="preserve">sname]</w:t>
+      </w:r>
+      <w:r>
+        <w:br/>
+      </w:r>
+      <w:r>
+        <w:rPr>
+          <w:rStyle w:val="CommentTok"/>
+        </w:rPr>
+        <w:t xml:space="preserve">## Add recovery within groups</w:t>
+      </w:r>
+      <w:r>
+        <w:br/>
+      </w:r>
+      <w:r>
+        <w:rPr>
+          <w:rStyle w:val="NormalTok"/>
+        </w:rPr>
+        <w:t xml:space="preserve">risk_automated_acst </w:t>
+      </w:r>
+      <w:r>
+        <w:rPr>
+          <w:rStyle w:val="OperatorTok"/>
+        </w:rPr>
+        <w:t xml:space="preserve">=</w:t>
+      </w:r>
+      <w:r>
+        <w:rPr>
+          <w:rStyle w:val="NormalTok"/>
+        </w:rPr>
+        <w:t xml:space="preserve"> </w:t>
+      </w:r>
+      <w:r>
+        <w:rPr>
+          <w:rStyle w:val="FunctionTok"/>
+        </w:rPr>
+        <w:t xml:space="preserve">add_reflexives</w:t>
+      </w:r>
+      <w:r>
+        <w:rPr>
+          <w:rStyle w:val="NormalTok"/>
+        </w:rPr>
+        <w:t xml:space="preserve">(risk_automated_acst, </w:t>
+      </w:r>
+      <w:r>
+        <w:rPr>
+          <w:rStyle w:val="FunctionTok"/>
+        </w:rPr>
+        <w:t xml:space="preserve">repeat</w:t>
+      </w:r>
+      <w:r>
+        <w:rPr>
+          <w:rStyle w:val="NormalTok"/>
+        </w:rPr>
+        <w:t xml:space="preserve">([[</w:t>
+      </w:r>
+      <w:r>
+        <w:rPr>
+          <w:rStyle w:val="OperatorTok"/>
+        </w:rPr>
+        <w:t xml:space="preserve">:</w:t>
+      </w:r>
+      <w:r>
+        <w:rPr>
+          <w:rStyle w:val="NormalTok"/>
+        </w:rPr>
+        <w:t xml:space="preserve">recovery]], </w:t>
+      </w:r>
+      <w:r>
+        <w:rPr>
+          <w:rStyle w:val="FloatTok"/>
+        </w:rPr>
+        <w:t xml:space="preserve">2</w:t>
+      </w:r>
+      <w:r>
+        <w:rPr>
+          <w:rStyle w:val="NormalTok"/>
+        </w:rPr>
+        <w:t xml:space="preserve">), epi_transitions)</w:t>
+      </w:r>
+      <w:r>
+        <w:br/>
+      </w:r>
+      <w:r>
+        <w:rPr>
+          <w:rStyle w:val="ControlFlowTok"/>
+        </w:rPr>
+        <w:t xml:space="preserve">for</w:t>
+      </w:r>
+      <w:r>
+        <w:rPr>
+          <w:rStyle w:val="NormalTok"/>
+        </w:rPr>
+        <w:t xml:space="preserve"> s </w:t>
+      </w:r>
+      <w:r>
+        <w:rPr>
+          <w:rStyle w:val="KeywordTok"/>
+        </w:rPr>
+        <w:t xml:space="preserve">in</w:t>
+      </w:r>
+      <w:r>
+        <w:rPr>
+          <w:rStyle w:val="NormalTok"/>
+        </w:rPr>
+        <w:t xml:space="preserve"> risk_automated_acst_snames</w:t>
+      </w:r>
+      <w:r>
+        <w:br/>
+      </w:r>
+      <w:r>
+        <w:rPr>
+          <w:rStyle w:val="NormalTok"/>
+        </w:rPr>
+        <w:t xml:space="preserve">    </w:t>
+      </w:r>
+      <w:r>
+        <w:rPr>
+          <w:rStyle w:val="FunctionTok"/>
+        </w:rPr>
+        <w:t xml:space="preserve">push!</w:t>
+      </w:r>
+      <w:r>
+        <w:rPr>
+          <w:rStyle w:val="NormalTok"/>
+        </w:rPr>
+        <w:t xml:space="preserve">(risk_automated_acst_tnames,s)</w:t>
+      </w:r>
+      <w:r>
+        <w:br/>
+      </w:r>
+      <w:r>
+        <w:rPr>
+          <w:rStyle w:val="ControlFlowTok"/>
+        </w:rPr>
+        <w:t xml:space="preserve">end</w:t>
+      </w:r>
+    </w:p>
+    <w:p>
+      <w:pPr>
+        <w:pStyle w:val="SourceCode"/>
+      </w:pPr>
+      <w:r>
+        <w:rPr>
+          <w:rStyle w:val="FunctionTok"/>
+        </w:rPr>
+        <w:t xml:space="preserve">dom</w:t>
+      </w:r>
+      <w:r>
+        <w:rPr>
+          <w:rStyle w:val="NormalTok"/>
+        </w:rPr>
+        <w:t xml:space="preserve">(risk_automated_acst)[</w:t>
+      </w:r>
+      <w:r>
+        <w:rPr>
+          <w:rStyle w:val="OperatorTok"/>
+        </w:rPr>
+        <w:t xml:space="preserve">:</w:t>
+      </w:r>
+      <w:r>
+        <w:rPr>
+          <w:rStyle w:val="NormalTok"/>
+        </w:rPr>
+        <w:t xml:space="preserve">tname] </w:t>
+      </w:r>
+      <w:r>
+        <w:rPr>
+          <w:rStyle w:val="OperatorTok"/>
+        </w:rPr>
+        <w:t xml:space="preserve">=</w:t>
+      </w:r>
+      <w:r>
+        <w:rPr>
+          <w:rStyle w:val="NormalTok"/>
+        </w:rPr>
+        <w:t xml:space="preserve"> risk_automated_acst_tnames</w:t>
+      </w:r>
+      <w:r>
+        <w:br/>
+      </w:r>
+      <w:r>
+        <w:rPr>
+          <w:rStyle w:val="NormalTok"/>
+        </w:rPr>
         <w:t xml:space="preserve">risk_automated_lpn </w:t>
       </w:r>
       <w:r>
@@ -4665,14 +4968,14 @@
       <w:r>
         <w:drawing>
           <wp:inline>
-            <wp:extent cx="4248150" cy="5657850"/>
+            <wp:extent cx="3552825" cy="5448300"/>
             <wp:effectExtent b="0" l="0" r="0" t="0"/>
             <wp:docPr descr="" title="" id="50" name="Picture"/>
             <a:graphic>
               <a:graphicData uri="http://schemas.openxmlformats.org/drawingml/2006/picture">
                 <pic:pic>
                   <pic:nvPicPr>
-                    <pic:cNvPr descr="pn_stratify_two_risk_groups_files/figure-docx/cell-15-output-1.svg" id="51" name="Picture"/>
+                    <pic:cNvPr descr="pn_stratify_two_risk_groups_files/figure-docx/cell-17-output-1.svg" id="51" name="Picture"/>
                     <pic:cNvPicPr>
                       <a:picLocks noChangeArrowheads="1" noChangeAspect="1"/>
                     </pic:cNvPicPr>
@@ -4695,7 +4998,7 @@
                   <pic:spPr bwMode="auto">
                     <a:xfrm>
                       <a:off x="0" y="0"/>
-                      <a:ext cx="4248150" cy="5657850"/>
+                      <a:ext cx="3552825" cy="5448300"/>
                     </a:xfrm>
                     <a:prstGeom prst="rect">
                       <a:avLst/>
@@ -4824,14 +5127,14 @@
       <w:r>
         <w:drawing>
           <wp:inline>
-            <wp:extent cx="5334000" cy="2859911"/>
+            <wp:extent cx="5334000" cy="2879324"/>
             <wp:effectExtent b="0" l="0" r="0" t="0"/>
             <wp:docPr descr="" title="" id="54" name="Picture"/>
             <a:graphic>
               <a:graphicData uri="http://schemas.openxmlformats.org/drawingml/2006/picture">
                 <pic:pic>
                   <pic:nvPicPr>
-                    <pic:cNvPr descr="pn_stratify_two_risk_groups_files/figure-docx/cell-16-output-1.svg" id="55" name="Picture"/>
+                    <pic:cNvPr descr="pn_stratify_two_risk_groups_files/figure-docx/cell-18-output-1.svg" id="55" name="Picture"/>
                     <pic:cNvPicPr>
                       <a:picLocks noChangeArrowheads="1" noChangeAspect="1"/>
                     </pic:cNvPicPr>
@@ -4854,7 +5157,7 @@
                   <pic:spPr bwMode="auto">
                     <a:xfrm>
                       <a:off x="0" y="0"/>
-                      <a:ext cx="5334000" cy="2859911"/>
+                      <a:ext cx="5334000" cy="2879324"/>
                     </a:xfrm>
                     <a:prstGeom prst="rect">
                       <a:avLst/>

</xml_diff>